<commit_message>
fixed copy-pasta pointed out by sho-luv, added support for for with if/else, updated templates
</commit_message>
<xml_diff>
--- a/templates/Serpico - Finding.docx
+++ b/templates/Serpico - Finding.docx
@@ -23,8 +23,6 @@
       <w:r>
         <w:t>¬</w:t>
       </w:r>
-      <w:bookmarkStart w:id="0" w:name="_GoBack"/>
-      <w:bookmarkEnd w:id="0"/>
     </w:p>
     <w:tbl>
       <w:tblPr>
@@ -495,11 +493,8 @@
       </w:r>
     </w:p>
     <w:p>
-      <w:r>
-        <w:t>¥</w:t>
-      </w:r>
-    </w:p>
-    <w:p>
+      <w:bookmarkStart w:id="0" w:name="_GoBack"/>
+      <w:bookmarkEnd w:id="0"/>
       <w:r>
         <w:t>∆</w:t>
       </w:r>
@@ -676,28 +671,19 @@
               </w:rPr>
               <w:alias w:val="Title"/>
               <w:id w:val="77761602"/>
+              <w:showingPlcHdr/>
               <w:dataBinding w:prefixMappings="xmlns:ns0='http://schemas.openxmlformats.org/package/2006/metadata/core-properties' xmlns:ns1='http://purl.org/dc/elements/1.1/'" w:xpath="/ns0:coreProperties[1]/ns1:title[1]" w:storeItemID="{6C3C8BC8-F283-45AE-878A-BAB7291924A1}"/>
               <w:text/>
             </w:sdtPr>
             <w:sdtEndPr/>
             <w:sdtContent>
-              <w:proofErr w:type="spellStart"/>
               <w:r>
                 <w:rPr>
                   <w:rFonts w:asciiTheme="majorHAnsi" w:eastAsiaTheme="majorEastAsia" w:hAnsiTheme="majorHAnsi" w:cstheme="majorBidi"/>
                   <w:sz w:val="36"/>
                   <w:szCs w:val="36"/>
                 </w:rPr>
-                <w:t>Serpico</w:t>
-              </w:r>
-              <w:proofErr w:type="spellEnd"/>
-              <w:r>
-                <w:rPr>
-                  <w:rFonts w:asciiTheme="majorHAnsi" w:eastAsiaTheme="majorEastAsia" w:hAnsiTheme="majorHAnsi" w:cstheme="majorBidi"/>
-                  <w:sz w:val="36"/>
-                  <w:szCs w:val="36"/>
-                </w:rPr>
-                <w:t xml:space="preserve"> Template Report</w:t>
+                <w:t xml:space="preserve">     </w:t>
               </w:r>
             </w:sdtContent>
           </w:sdt>
@@ -2823,7 +2809,7 @@
 </file>
 
 <file path=customXml/itemProps1.xml><?xml version="1.0" encoding="utf-8"?>
-<ds:datastoreItem xmlns:ds="http://schemas.openxmlformats.org/officeDocument/2006/customXml" ds:itemID="{2EE5AE83-8DC7-4D31-805C-6A1B8A077EE7}">
+<ds:datastoreItem xmlns:ds="http://schemas.openxmlformats.org/officeDocument/2006/customXml" ds:itemID="{B6CBE679-7829-432B-955C-9FDB5DCE5309}">
   <ds:schemaRefs>
     <ds:schemaRef ds:uri="http://schemas.openxmlformats.org/officeDocument/2006/bibliography"/>
   </ds:schemaRefs>

</xml_diff>